<commit_message>
Computer Science Word Doc
</commit_message>
<xml_diff>
--- a/Grade 12/Computer Science/Units/C/C Notes for Sepember.docx
+++ b/Grade 12/Computer Science/Units/C/C Notes for Sepember.docx
@@ -170,25 +170,7 @@
           <w:sz w:val="24"/>
           <w:szCs w:val="24"/>
         </w:rPr>
-        <w:t>&lt;</w:t>
-      </w:r>
-      <w:proofErr w:type="spellStart"/>
-      <w:r>
-        <w:rPr>
-          <w:rFonts w:ascii="Times New Roman" w:hAnsi="Times New Roman" w:cs="Times New Roman"/>
-          <w:sz w:val="24"/>
-          <w:szCs w:val="24"/>
-        </w:rPr>
-        <w:t>stdio.h</w:t>
-      </w:r>
-      <w:proofErr w:type="spellEnd"/>
-      <w:r>
-        <w:rPr>
-          <w:rFonts w:ascii="Times New Roman" w:hAnsi="Times New Roman" w:cs="Times New Roman"/>
-          <w:sz w:val="24"/>
-          <w:szCs w:val="24"/>
-        </w:rPr>
-        <w:t>&gt;</w:t>
+        <w:t>&lt;stdio.h&gt;</w:t>
       </w:r>
     </w:p>
     <w:p>
@@ -204,144 +186,539 @@
           <w:szCs w:val="24"/>
         </w:rPr>
       </w:pPr>
+      <w:r>
+        <w:rPr>
+          <w:rFonts w:ascii="Times New Roman" w:hAnsi="Times New Roman" w:cs="Times New Roman"/>
+          <w:sz w:val="24"/>
+          <w:szCs w:val="24"/>
+        </w:rPr>
+        <w:t>h means header file</w:t>
+      </w:r>
+    </w:p>
+    <w:p>
+      <w:pPr>
+        <w:pStyle w:val="ListParagraph"/>
+        <w:numPr>
+          <w:ilvl w:val="1"/>
+          <w:numId w:val="4"/>
+        </w:numPr>
+        <w:rPr>
+          <w:rFonts w:ascii="Times New Roman" w:hAnsi="Times New Roman" w:cs="Times New Roman"/>
+          <w:sz w:val="24"/>
+          <w:szCs w:val="24"/>
+        </w:rPr>
+      </w:pPr>
+      <w:r>
+        <w:rPr>
+          <w:rFonts w:ascii="Times New Roman" w:hAnsi="Times New Roman" w:cs="Times New Roman"/>
+          <w:sz w:val="24"/>
+          <w:szCs w:val="24"/>
+        </w:rPr>
+        <w:t>What is inside stdio.h?</w:t>
+      </w:r>
+    </w:p>
+    <w:p>
+      <w:pPr>
+        <w:pStyle w:val="ListParagraph"/>
+        <w:numPr>
+          <w:ilvl w:val="2"/>
+          <w:numId w:val="4"/>
+        </w:numPr>
+        <w:rPr>
+          <w:rFonts w:ascii="Times New Roman" w:hAnsi="Times New Roman" w:cs="Times New Roman"/>
+          <w:sz w:val="24"/>
+          <w:szCs w:val="24"/>
+        </w:rPr>
+      </w:pPr>
+      <w:r>
+        <w:rPr>
+          <w:rFonts w:ascii="Times New Roman" w:hAnsi="Times New Roman" w:cs="Times New Roman"/>
+          <w:sz w:val="24"/>
+          <w:szCs w:val="24"/>
+        </w:rPr>
+        <w:t>Standard input/output header file</w:t>
+      </w:r>
+    </w:p>
+    <w:p>
+      <w:pPr>
+        <w:pStyle w:val="ListParagraph"/>
+        <w:numPr>
+          <w:ilvl w:val="0"/>
+          <w:numId w:val="4"/>
+        </w:numPr>
+        <w:rPr>
+          <w:rFonts w:ascii="Times New Roman" w:hAnsi="Times New Roman" w:cs="Times New Roman"/>
+          <w:sz w:val="24"/>
+          <w:szCs w:val="24"/>
+        </w:rPr>
+      </w:pPr>
+      <w:r>
+        <w:rPr>
+          <w:rFonts w:ascii="Times New Roman" w:hAnsi="Times New Roman" w:cs="Times New Roman"/>
+          <w:sz w:val="24"/>
+          <w:szCs w:val="24"/>
+        </w:rPr>
+        <w:t>Main function</w:t>
+      </w:r>
+    </w:p>
+    <w:p>
+      <w:pPr>
+        <w:pStyle w:val="ListParagraph"/>
+        <w:numPr>
+          <w:ilvl w:val="1"/>
+          <w:numId w:val="4"/>
+        </w:numPr>
+        <w:rPr>
+          <w:rFonts w:ascii="Times New Roman" w:hAnsi="Times New Roman" w:cs="Times New Roman"/>
+          <w:sz w:val="24"/>
+          <w:szCs w:val="24"/>
+        </w:rPr>
+      </w:pPr>
+      <w:r>
+        <w:rPr>
+          <w:rFonts w:ascii="Times New Roman" w:hAnsi="Times New Roman" w:cs="Times New Roman"/>
+          <w:sz w:val="24"/>
+          <w:szCs w:val="24"/>
+        </w:rPr>
+        <w:t>Required</w:t>
+      </w:r>
+      <w:r>
+        <w:rPr>
+          <w:rFonts w:ascii="Times New Roman" w:hAnsi="Times New Roman" w:cs="Times New Roman"/>
+          <w:sz w:val="24"/>
+          <w:szCs w:val="24"/>
+        </w:rPr>
+        <w:t xml:space="preserve"> to run code</w:t>
+      </w:r>
+    </w:p>
+    <w:p>
+      <w:pPr>
+        <w:pStyle w:val="ListParagraph"/>
+        <w:numPr>
+          <w:ilvl w:val="0"/>
+          <w:numId w:val="4"/>
+        </w:numPr>
+        <w:rPr>
+          <w:rFonts w:ascii="Times New Roman" w:hAnsi="Times New Roman" w:cs="Times New Roman"/>
+          <w:sz w:val="24"/>
+          <w:szCs w:val="24"/>
+        </w:rPr>
+      </w:pPr>
+      <w:r>
+        <w:rPr>
+          <w:rFonts w:ascii="Times New Roman" w:hAnsi="Times New Roman" w:cs="Times New Roman"/>
+          <w:sz w:val="24"/>
+          <w:szCs w:val="24"/>
+        </w:rPr>
+        <w:t>C is a compiled language</w:t>
+      </w:r>
+    </w:p>
+    <w:p>
+      <w:pPr>
+        <w:pStyle w:val="ListParagraph"/>
+        <w:numPr>
+          <w:ilvl w:val="1"/>
+          <w:numId w:val="4"/>
+        </w:numPr>
+        <w:rPr>
+          <w:rFonts w:ascii="Times New Roman" w:hAnsi="Times New Roman" w:cs="Times New Roman"/>
+          <w:sz w:val="24"/>
+          <w:szCs w:val="24"/>
+        </w:rPr>
+      </w:pPr>
+      <w:r>
+        <w:rPr>
+          <w:rFonts w:ascii="Times New Roman" w:hAnsi="Times New Roman" w:cs="Times New Roman"/>
+          <w:sz w:val="24"/>
+          <w:szCs w:val="24"/>
+        </w:rPr>
+        <w:t>Generates executable</w:t>
+      </w:r>
+    </w:p>
+    <w:p>
+      <w:pPr>
+        <w:pStyle w:val="ListParagraph"/>
+        <w:numPr>
+          <w:ilvl w:val="0"/>
+          <w:numId w:val="4"/>
+        </w:numPr>
+        <w:rPr>
+          <w:rFonts w:ascii="Times New Roman" w:hAnsi="Times New Roman" w:cs="Times New Roman"/>
+          <w:sz w:val="24"/>
+          <w:szCs w:val="24"/>
+        </w:rPr>
+      </w:pPr>
+      <w:r>
+        <w:rPr>
+          <w:rFonts w:ascii="Times New Roman" w:hAnsi="Times New Roman" w:cs="Times New Roman"/>
+          <w:sz w:val="24"/>
+          <w:szCs w:val="24"/>
+        </w:rPr>
+        <w:t>Programs</w:t>
+      </w:r>
+    </w:p>
+    <w:p>
+      <w:pPr>
+        <w:pStyle w:val="ListParagraph"/>
+        <w:numPr>
+          <w:ilvl w:val="1"/>
+          <w:numId w:val="4"/>
+        </w:numPr>
+        <w:rPr>
+          <w:rFonts w:ascii="Times New Roman" w:hAnsi="Times New Roman" w:cs="Times New Roman"/>
+          <w:sz w:val="24"/>
+          <w:szCs w:val="24"/>
+        </w:rPr>
+      </w:pPr>
+      <w:r>
+        <w:rPr>
+          <w:rFonts w:ascii="Times New Roman" w:hAnsi="Times New Roman" w:cs="Times New Roman"/>
+          <w:sz w:val="24"/>
+          <w:szCs w:val="24"/>
+        </w:rPr>
+        <w:t>First Program</w:t>
+      </w:r>
+    </w:p>
+    <w:p>
+      <w:pPr>
+        <w:pStyle w:val="ListParagraph"/>
+        <w:numPr>
+          <w:ilvl w:val="2"/>
+          <w:numId w:val="4"/>
+        </w:numPr>
+        <w:rPr>
+          <w:rFonts w:ascii="Times New Roman" w:hAnsi="Times New Roman" w:cs="Times New Roman"/>
+          <w:sz w:val="24"/>
+          <w:szCs w:val="24"/>
+        </w:rPr>
+      </w:pPr>
+      <w:r>
+        <w:rPr>
+          <w:rFonts w:ascii="Times New Roman" w:hAnsi="Times New Roman" w:cs="Times New Roman"/>
+          <w:sz w:val="24"/>
+          <w:szCs w:val="24"/>
+        </w:rPr>
+        <w:t>Find GCF of two positive integers</w:t>
+      </w:r>
+    </w:p>
+    <w:p>
+      <w:pPr>
+        <w:pStyle w:val="ListParagraph"/>
+        <w:numPr>
+          <w:ilvl w:val="3"/>
+          <w:numId w:val="4"/>
+        </w:numPr>
+        <w:rPr>
+          <w:rFonts w:ascii="Times New Roman" w:hAnsi="Times New Roman" w:cs="Times New Roman"/>
+          <w:sz w:val="24"/>
+          <w:szCs w:val="24"/>
+        </w:rPr>
+      </w:pPr>
+      <w:r>
+        <w:rPr>
+          <w:rFonts w:ascii="Times New Roman" w:hAnsi="Times New Roman" w:cs="Times New Roman"/>
+          <w:sz w:val="24"/>
+          <w:szCs w:val="24"/>
+        </w:rPr>
+        <w:t>Brute force</w:t>
+      </w:r>
+    </w:p>
+    <w:p>
+      <w:pPr>
+        <w:pStyle w:val="ListParagraph"/>
+        <w:numPr>
+          <w:ilvl w:val="3"/>
+          <w:numId w:val="4"/>
+        </w:numPr>
+        <w:rPr>
+          <w:rFonts w:ascii="Times New Roman" w:hAnsi="Times New Roman" w:cs="Times New Roman"/>
+          <w:b/>
+          <w:sz w:val="24"/>
+          <w:szCs w:val="24"/>
+        </w:rPr>
+      </w:pPr>
+      <w:r>
+        <w:rPr>
+          <w:rFonts w:ascii="Times New Roman" w:hAnsi="Times New Roman" w:cs="Times New Roman"/>
+          <w:b/>
+          <w:sz w:val="24"/>
+          <w:szCs w:val="24"/>
+        </w:rPr>
+        <w:t xml:space="preserve">Euclid’s </w:t>
+      </w:r>
+      <w:r>
+        <w:rPr>
+          <w:rFonts w:ascii="Times New Roman" w:hAnsi="Times New Roman" w:cs="Times New Roman"/>
+          <w:b/>
+          <w:sz w:val="24"/>
+          <w:szCs w:val="24"/>
+        </w:rPr>
+        <w:t>Algorithm</w:t>
+      </w:r>
+    </w:p>
+    <w:p>
+      <w:pPr>
+        <w:pStyle w:val="ListParagraph"/>
+        <w:numPr>
+          <w:ilvl w:val="0"/>
+          <w:numId w:val="4"/>
+        </w:numPr>
+        <w:rPr>
+          <w:rFonts w:ascii="Times New Roman" w:hAnsi="Times New Roman" w:cs="Times New Roman"/>
+          <w:b/>
+          <w:sz w:val="24"/>
+          <w:szCs w:val="24"/>
+        </w:rPr>
+      </w:pPr>
+      <w:r>
+        <w:rPr>
+          <w:rFonts w:ascii="Times New Roman" w:hAnsi="Times New Roman" w:cs="Times New Roman"/>
+          <w:sz w:val="24"/>
+          <w:szCs w:val="24"/>
+        </w:rPr>
+        <w:t>Functions</w:t>
+      </w:r>
+    </w:p>
+    <w:p>
+      <w:pPr>
+        <w:pStyle w:val="ListParagraph"/>
+        <w:numPr>
+          <w:ilvl w:val="1"/>
+          <w:numId w:val="4"/>
+        </w:numPr>
+        <w:rPr>
+          <w:rFonts w:ascii="Times New Roman" w:hAnsi="Times New Roman" w:cs="Times New Roman"/>
+          <w:b/>
+          <w:sz w:val="24"/>
+          <w:szCs w:val="24"/>
+        </w:rPr>
+      </w:pPr>
+      <w:r>
+        <w:rPr>
+          <w:rFonts w:ascii="Times New Roman" w:hAnsi="Times New Roman" w:cs="Times New Roman"/>
+          <w:sz w:val="24"/>
+          <w:szCs w:val="24"/>
+        </w:rPr>
+        <w:t>Printf(string of input);</w:t>
+      </w:r>
+    </w:p>
+    <w:p>
+      <w:pPr>
+        <w:pStyle w:val="ListParagraph"/>
+        <w:numPr>
+          <w:ilvl w:val="1"/>
+          <w:numId w:val="4"/>
+        </w:numPr>
+        <w:rPr>
+          <w:rFonts w:ascii="Times New Roman" w:hAnsi="Times New Roman" w:cs="Times New Roman"/>
+          <w:b/>
+          <w:sz w:val="24"/>
+          <w:szCs w:val="24"/>
+        </w:rPr>
+      </w:pPr>
+      <w:r>
+        <w:rPr>
+          <w:rFonts w:ascii="Times New Roman" w:hAnsi="Times New Roman" w:cs="Times New Roman"/>
+          <w:sz w:val="24"/>
+          <w:szCs w:val="24"/>
+        </w:rPr>
+        <w:t>Scanf(“%d”,&amp;integer)</w:t>
+      </w:r>
+    </w:p>
+    <w:p>
+      <w:pPr>
+        <w:pStyle w:val="ListParagraph"/>
+        <w:numPr>
+          <w:ilvl w:val="2"/>
+          <w:numId w:val="4"/>
+        </w:numPr>
+        <w:rPr>
+          <w:rFonts w:ascii="Times New Roman" w:hAnsi="Times New Roman" w:cs="Times New Roman"/>
+          <w:b/>
+          <w:sz w:val="24"/>
+          <w:szCs w:val="24"/>
+        </w:rPr>
+      </w:pPr>
+      <w:r>
+        <w:rPr>
+          <w:rFonts w:ascii="Times New Roman" w:hAnsi="Times New Roman" w:cs="Times New Roman"/>
+          <w:sz w:val="24"/>
+          <w:szCs w:val="24"/>
+        </w:rPr>
+        <w:t>Scanf(“%s”,&amp;string)</w:t>
+      </w:r>
+    </w:p>
+    <w:p>
+      <w:pPr>
+        <w:pStyle w:val="ListParagraph"/>
+        <w:numPr>
+          <w:ilvl w:val="0"/>
+          <w:numId w:val="4"/>
+        </w:numPr>
+        <w:rPr>
+          <w:rFonts w:ascii="Times New Roman" w:hAnsi="Times New Roman" w:cs="Times New Roman"/>
+          <w:b/>
+          <w:sz w:val="24"/>
+          <w:szCs w:val="24"/>
+        </w:rPr>
+      </w:pPr>
+      <w:r>
+        <w:rPr>
+          <w:rFonts w:ascii="Times New Roman" w:hAnsi="Times New Roman" w:cs="Times New Roman"/>
+          <w:sz w:val="24"/>
+          <w:szCs w:val="24"/>
+        </w:rPr>
+        <w:t>Function Prototype</w:t>
+      </w:r>
+    </w:p>
+    <w:p>
+      <w:pPr>
+        <w:pStyle w:val="ListParagraph"/>
+        <w:numPr>
+          <w:ilvl w:val="1"/>
+          <w:numId w:val="4"/>
+        </w:numPr>
+        <w:rPr>
+          <w:rFonts w:ascii="Times New Roman" w:hAnsi="Times New Roman" w:cs="Times New Roman"/>
+          <w:b/>
+          <w:sz w:val="24"/>
+          <w:szCs w:val="24"/>
+        </w:rPr>
+      </w:pPr>
+      <w:r>
+        <w:rPr>
+          <w:rFonts w:ascii="Times New Roman" w:hAnsi="Times New Roman" w:cs="Times New Roman"/>
+          <w:sz w:val="24"/>
+          <w:szCs w:val="24"/>
+        </w:rPr>
+        <w:t>The declaration of a function before the code is put in later</w:t>
+      </w:r>
+    </w:p>
+    <w:p>
+      <w:pPr>
+        <w:pStyle w:val="ListParagraph"/>
+        <w:numPr>
+          <w:ilvl w:val="1"/>
+          <w:numId w:val="4"/>
+        </w:numPr>
+        <w:rPr>
+          <w:rFonts w:ascii="Times New Roman" w:hAnsi="Times New Roman" w:cs="Times New Roman"/>
+          <w:b/>
+          <w:sz w:val="24"/>
+          <w:szCs w:val="24"/>
+        </w:rPr>
+      </w:pPr>
+      <w:r>
+        <w:rPr>
+          <w:rFonts w:ascii="Times New Roman" w:hAnsi="Times New Roman" w:cs="Times New Roman"/>
+          <w:sz w:val="24"/>
+          <w:szCs w:val="24"/>
+        </w:rPr>
+        <w:t>Names of variables do not matter only the datatype matter</w:t>
+      </w:r>
+    </w:p>
+    <w:p>
+      <w:pPr>
+        <w:pStyle w:val="ListParagraph"/>
+        <w:numPr>
+          <w:ilvl w:val="1"/>
+          <w:numId w:val="4"/>
+        </w:numPr>
+        <w:rPr>
+          <w:rFonts w:ascii="Times New Roman" w:hAnsi="Times New Roman" w:cs="Times New Roman"/>
+          <w:b/>
+          <w:sz w:val="24"/>
+          <w:szCs w:val="24"/>
+        </w:rPr>
+      </w:pPr>
+      <w:r>
+        <w:rPr>
+          <w:rFonts w:ascii="Times New Roman" w:hAnsi="Times New Roman" w:cs="Times New Roman"/>
+          <w:sz w:val="24"/>
+          <w:szCs w:val="24"/>
+        </w:rPr>
+        <w:t>Often standardized</w:t>
+      </w:r>
+    </w:p>
+    <w:p>
+      <w:pPr>
+        <w:pStyle w:val="ListParagraph"/>
+        <w:numPr>
+          <w:ilvl w:val="2"/>
+          <w:numId w:val="4"/>
+        </w:numPr>
+        <w:rPr>
+          <w:rFonts w:ascii="Times New Roman" w:hAnsi="Times New Roman" w:cs="Times New Roman"/>
+          <w:b/>
+          <w:sz w:val="24"/>
+          <w:szCs w:val="24"/>
+        </w:rPr>
+      </w:pPr>
+      <w:r>
+        <w:rPr>
+          <w:rFonts w:ascii="Times New Roman" w:hAnsi="Times New Roman" w:cs="Times New Roman"/>
+          <w:sz w:val="24"/>
+          <w:szCs w:val="24"/>
+        </w:rPr>
+        <w:t>Python/UOFT docstring</w:t>
+      </w:r>
+    </w:p>
+    <w:p>
+      <w:pPr>
+        <w:pStyle w:val="ListParagraph"/>
+        <w:numPr>
+          <w:ilvl w:val="2"/>
+          <w:numId w:val="4"/>
+        </w:numPr>
+        <w:rPr>
+          <w:rFonts w:ascii="Times New Roman" w:hAnsi="Times New Roman" w:cs="Times New Roman"/>
+          <w:b/>
+          <w:sz w:val="24"/>
+          <w:szCs w:val="24"/>
+        </w:rPr>
+      </w:pPr>
+      <w:r>
+        <w:rPr>
+          <w:rFonts w:ascii="Times New Roman" w:hAnsi="Times New Roman" w:cs="Times New Roman"/>
+          <w:sz w:val="24"/>
+          <w:szCs w:val="24"/>
+        </w:rPr>
+        <w:t>Java javadocs</w:t>
+      </w:r>
+      <w:r>
+        <w:rPr>
+          <w:rFonts w:ascii="Times New Roman" w:hAnsi="Times New Roman" w:cs="Times New Roman"/>
+          <w:sz w:val="24"/>
+          <w:szCs w:val="24"/>
+        </w:rPr>
+        <w:br/>
+      </w:r>
+    </w:p>
+    <w:p>
+      <w:pPr>
+        <w:pStyle w:val="ListParagraph"/>
+        <w:numPr>
+          <w:ilvl w:val="0"/>
+          <w:numId w:val="4"/>
+        </w:numPr>
+        <w:rPr>
+          <w:rFonts w:ascii="Times New Roman" w:hAnsi="Times New Roman" w:cs="Times New Roman"/>
+          <w:b/>
+          <w:sz w:val="24"/>
+          <w:szCs w:val="24"/>
+        </w:rPr>
+      </w:pPr>
+      <w:r>
+        <w:rPr>
+          <w:rFonts w:ascii="Times New Roman" w:hAnsi="Times New Roman" w:cs="Times New Roman"/>
+          <w:b/>
+          <w:sz w:val="24"/>
+          <w:szCs w:val="24"/>
+        </w:rPr>
+        <w:t>NO CODING ON FIRST TEST</w:t>
+      </w:r>
       <w:bookmarkStart w:id="0" w:name="_GoBack"/>
-      <w:r>
-        <w:rPr>
-          <w:rFonts w:ascii="Times New Roman" w:hAnsi="Times New Roman" w:cs="Times New Roman"/>
-          <w:sz w:val="24"/>
-          <w:szCs w:val="24"/>
-        </w:rPr>
-        <w:t>h means header file</w:t>
-      </w:r>
-    </w:p>
-    <w:p>
-      <w:pPr>
-        <w:pStyle w:val="ListParagraph"/>
-        <w:numPr>
-          <w:ilvl w:val="1"/>
-          <w:numId w:val="4"/>
-        </w:numPr>
-        <w:rPr>
-          <w:rFonts w:ascii="Times New Roman" w:hAnsi="Times New Roman" w:cs="Times New Roman"/>
-          <w:sz w:val="24"/>
-          <w:szCs w:val="24"/>
-        </w:rPr>
-      </w:pPr>
-      <w:r>
-        <w:rPr>
-          <w:rFonts w:ascii="Times New Roman" w:hAnsi="Times New Roman" w:cs="Times New Roman"/>
-          <w:sz w:val="24"/>
-          <w:szCs w:val="24"/>
-        </w:rPr>
-        <w:t xml:space="preserve">What is inside </w:t>
-      </w:r>
-      <w:proofErr w:type="spellStart"/>
-      <w:r>
-        <w:rPr>
-          <w:rFonts w:ascii="Times New Roman" w:hAnsi="Times New Roman" w:cs="Times New Roman"/>
-          <w:sz w:val="24"/>
-          <w:szCs w:val="24"/>
-        </w:rPr>
-        <w:t>stdio.h</w:t>
-      </w:r>
-      <w:proofErr w:type="spellEnd"/>
-      <w:r>
-        <w:rPr>
-          <w:rFonts w:ascii="Times New Roman" w:hAnsi="Times New Roman" w:cs="Times New Roman"/>
-          <w:sz w:val="24"/>
-          <w:szCs w:val="24"/>
-        </w:rPr>
-        <w:t>?</w:t>
-      </w:r>
-    </w:p>
-    <w:p>
-      <w:pPr>
-        <w:pStyle w:val="ListParagraph"/>
-        <w:numPr>
-          <w:ilvl w:val="2"/>
-          <w:numId w:val="4"/>
-        </w:numPr>
-        <w:rPr>
-          <w:rFonts w:ascii="Times New Roman" w:hAnsi="Times New Roman" w:cs="Times New Roman"/>
-          <w:sz w:val="24"/>
-          <w:szCs w:val="24"/>
-        </w:rPr>
-      </w:pPr>
-      <w:r>
-        <w:rPr>
-          <w:rFonts w:ascii="Times New Roman" w:hAnsi="Times New Roman" w:cs="Times New Roman"/>
-          <w:sz w:val="24"/>
-          <w:szCs w:val="24"/>
-        </w:rPr>
-        <w:t>Standard input/output header file</w:t>
-      </w:r>
       <w:bookmarkEnd w:id="0"/>
-    </w:p>
-    <w:p>
-      <w:pPr>
-        <w:pStyle w:val="ListParagraph"/>
-        <w:numPr>
-          <w:ilvl w:val="0"/>
-          <w:numId w:val="4"/>
-        </w:numPr>
-        <w:rPr>
-          <w:rFonts w:ascii="Times New Roman" w:hAnsi="Times New Roman" w:cs="Times New Roman"/>
-          <w:sz w:val="24"/>
-          <w:szCs w:val="24"/>
-        </w:rPr>
-      </w:pPr>
-      <w:r>
-        <w:rPr>
-          <w:rFonts w:ascii="Times New Roman" w:hAnsi="Times New Roman" w:cs="Times New Roman"/>
-          <w:sz w:val="24"/>
-          <w:szCs w:val="24"/>
-        </w:rPr>
-        <w:t>Main function</w:t>
-      </w:r>
-    </w:p>
-    <w:p>
-      <w:pPr>
-        <w:pStyle w:val="ListParagraph"/>
-        <w:numPr>
-          <w:ilvl w:val="1"/>
-          <w:numId w:val="4"/>
-        </w:numPr>
-        <w:rPr>
-          <w:rFonts w:ascii="Times New Roman" w:hAnsi="Times New Roman" w:cs="Times New Roman"/>
-          <w:sz w:val="24"/>
-          <w:szCs w:val="24"/>
-        </w:rPr>
-      </w:pPr>
-      <w:r>
-        <w:rPr>
-          <w:rFonts w:ascii="Times New Roman" w:hAnsi="Times New Roman" w:cs="Times New Roman"/>
-          <w:sz w:val="24"/>
-          <w:szCs w:val="24"/>
-        </w:rPr>
-        <w:t>Required</w:t>
-      </w:r>
-    </w:p>
-    <w:p>
-      <w:pPr>
-        <w:pStyle w:val="ListParagraph"/>
-        <w:numPr>
-          <w:ilvl w:val="0"/>
-          <w:numId w:val="4"/>
-        </w:numPr>
-        <w:rPr>
-          <w:rFonts w:ascii="Times New Roman" w:hAnsi="Times New Roman" w:cs="Times New Roman"/>
-          <w:sz w:val="24"/>
-          <w:szCs w:val="24"/>
-        </w:rPr>
-      </w:pPr>
-      <w:r>
-        <w:rPr>
-          <w:rFonts w:ascii="Times New Roman" w:hAnsi="Times New Roman" w:cs="Times New Roman"/>
-          <w:sz w:val="24"/>
-          <w:szCs w:val="24"/>
-        </w:rPr>
-        <w:t>C is a compiled language</w:t>
-      </w:r>
     </w:p>
     <w:sectPr>
       <w:pgSz w:w="12240" w:h="15840"/>
@@ -710,7 +1087,7 @@
         <w:rFonts w:ascii="Wingdings" w:hAnsi="Wingdings" w:hint="default"/>
       </w:rPr>
     </w:lvl>
-    <w:lvl w:ilvl="3" w:tplc="10090001" w:tentative="1">
+    <w:lvl w:ilvl="3" w:tplc="10090001">
       <w:start w:val="1"/>
       <w:numFmt w:val="bullet"/>
       <w:lvlText w:val=""/>

</xml_diff>